<commit_message>
Update example output.docx with page breaks
Co-authored-by: mad4j <1510799+mad4j@users.noreply.github.com>
</commit_message>
<xml_diff>
--- a/examples/output.docx
+++ b/examples/output.docx
@@ -33,6 +33,12 @@
           <w:u w:val="none"/>
         </w:rPr>
         <w:t>A compelling subtitle</w:t>
+      </w:r>
+    </w:p>
+    <w:p/>
+    <w:p>
+      <w:r>
+        <w:br w:type="page"/>
       </w:r>
     </w:p>
     <w:p/>
@@ -240,6 +246,12 @@
           <w:u w:val="none"/>
         </w:rPr>
         <w:t>.</w:t>
+      </w:r>
+    </w:p>
+    <w:p/>
+    <w:p>
+      <w:r>
+        <w:br w:type="page"/>
       </w:r>
     </w:p>
     <w:p/>

</xml_diff>

<commit_message>
Add page break support with <<<pagebreak>>> marker (#5)
* Initial plan

* Implement page break management feature

Co-authored-by: mad4j <1510799+mad4j@users.noreply.github.com>

* Update example output.docx with page breaks

Co-authored-by: mad4j <1510799+mad4j@users.noreply.github.com>

---------

Co-authored-by: copilot-swe-agent[bot] <198982749+Copilot@users.noreply.github.com>
Co-authored-by: mad4j <1510799+mad4j@users.noreply.github.com>
</commit_message>
<xml_diff>
--- a/examples/output.docx
+++ b/examples/output.docx
@@ -33,6 +33,12 @@
           <w:u w:val="none"/>
         </w:rPr>
         <w:t>A compelling subtitle</w:t>
+      </w:r>
+    </w:p>
+    <w:p/>
+    <w:p>
+      <w:r>
+        <w:br w:type="page"/>
       </w:r>
     </w:p>
     <w:p/>
@@ -240,6 +246,12 @@
           <w:u w:val="none"/>
         </w:rPr>
         <w:t>.</w:t>
+      </w:r>
+    </w:p>
+    <w:p/>
+    <w:p>
+      <w:r>
+        <w:br w:type="page"/>
       </w:r>
     </w:p>
     <w:p/>

</xml_diff>

<commit_message>
Improve TOC generation and update documentation
Revised the add_toc method to use a simple field for the table of contents, ensuring better compatibility with Word's automatic TOC generation and updates. Updated the README to clarify TOC behavior and instructions, and cleaned up the example markdown. Removed outdated output DOCX files.
</commit_message>
<xml_diff>
--- a/examples/output.docx
+++ b/examples/output.docx
@@ -63,121 +63,11 @@
     </w:p>
     <w:p/>
     <w:p>
-      <w:pPr>
-        <w:spacing w:after="120"/>
-        <w:jc w:val="left"/>
-      </w:pPr>
-      <w:r>
-        <w:rPr>
-          <w:rFonts w:ascii="Arial" w:hAnsi="Arial"/>
-          <w:b w:val="0"/>
-          <w:i w:val="0"/>
-          <w:sz w:val="22"/>
-          <w:u w:val="none"/>
-        </w:rPr>
-        <w:t xml:space="preserve">- </w:t>
-      </w:r>
-      <w:hyperlink w:anchor="chapter_1_introduction">
+      <w:fldSimple w:instr="TOC \o &quot;1-3&quot; \h \z \u" w:dirty="true">
         <w:r>
-          <w:rPr>
-            <w:u w:val="single"/>
-            <w:color w:val="0563C1"/>
-            <w:rFonts w:ascii="Arial" w:hAnsi="Arial"/>
-            <w:sz w:val="22"/>
-          </w:rPr>
-          <w:t xml:space="preserve">Chapter 1: Introduction</w:t>
+          <w:t xml:space="preserve"/>
         </w:r>
-      </w:hyperlink>
-    </w:p>
-    <w:p>
-      <w:pPr>
-        <w:spacing w:after="120"/>
-        <w:jc w:val="left"/>
-      </w:pPr>
-      <w:r>
-        <w:rPr>
-          <w:rFonts w:ascii="Arial" w:hAnsi="Arial"/>
-          <w:b w:val="0"/>
-          <w:i w:val="0"/>
-          <w:sz w:val="22"/>
-          <w:u w:val="none"/>
-        </w:rPr>
-        <w:t xml:space="preserve">- </w:t>
-      </w:r>
-      <w:hyperlink w:anchor="chapter_2_text_styling">
-        <w:r>
-          <w:rPr>
-            <w:u w:val="single"/>
-            <w:color w:val="0563C1"/>
-            <w:rFonts w:ascii="Arial" w:hAnsi="Arial"/>
-            <w:sz w:val="22"/>
-          </w:rPr>
-          <w:t xml:space="preserve">Chapter 2: Text Styling</w:t>
-        </w:r>
-      </w:hyperlink>
-    </w:p>
-    <w:p>
-      <w:pPr>
-        <w:spacing w:after="120"/>
-        <w:jc w:val="left"/>
-      </w:pPr>
-      <w:r>
-        <w:rPr>
-          <w:rFonts w:ascii="Arial" w:hAnsi="Arial"/>
-          <w:b w:val="0"/>
-          <w:i w:val="0"/>
-          <w:sz w:val="22"/>
-          <w:u w:val="none"/>
-        </w:rPr>
-        <w:t xml:space="preserve">- </w:t>
-      </w:r>
-      <w:hyperlink w:anchor="chapter_3_cross_links_and_navigation">
-        <w:r>
-          <w:rPr>
-            <w:u w:val="single"/>
-            <w:color w:val="0563C1"/>
-            <w:rFonts w:ascii="Arial" w:hAnsi="Arial"/>
-            <w:sz w:val="22"/>
-          </w:rPr>
-          <w:t xml:space="preserve">Chapter 3: Cross-Links and Navigation</w:t>
-        </w:r>
-      </w:hyperlink>
-    </w:p>
-    <w:p>
-      <w:pPr>
-        <w:spacing w:after="120"/>
-        <w:jc w:val="left"/>
-      </w:pPr>
-      <w:r>
-        <w:rPr>
-          <w:rFonts w:ascii="Arial" w:hAnsi="Arial"/>
-          <w:b w:val="0"/>
-          <w:i w:val="0"/>
-          <w:sz w:val="22"/>
-          <w:u w:val="none"/>
-        </w:rPr>
-        <w:t xml:space="preserve">- </w:t>
-      </w:r>
-      <w:hyperlink w:anchor="chapter_4_conclusion">
-        <w:r>
-          <w:rPr>
-            <w:u w:val="single"/>
-            <w:color w:val="0563C1"/>
-            <w:rFonts w:ascii="Arial" w:hAnsi="Arial"/>
-            <w:sz w:val="22"/>
-          </w:rPr>
-          <w:t xml:space="preserve">Chapter 4: Conclusion</w:t>
-        </w:r>
-      </w:hyperlink>
-    </w:p>
-    <w:p/>
-    <w:p>
-      <w:r>
-        <w:fldChar w:fldCharType="begin" w:dirty="true"/>
-        <w:instrText xml:space="preserve">TOC \o "1-3" \h \z \u</w:instrText>
-        <w:fldChar w:fldCharType="separate"/>
-        <w:fldChar w:fldCharType="end"/>
-      </w:r>
+      </w:fldSimple>
     </w:p>
     <w:p/>
     <w:p>
@@ -1360,11 +1250,14 @@
       </w:r>
     </w:p>
     <w:sectPr>
-      <w:headerReference w:type="default" r:id="rId9"/>
-      <w:footerReference w:type="default" r:id="rId10"/>
+      <w:headerReference w:type="first" r:id="rId9"/>
+      <w:footerReference w:type="first" r:id="rId10"/>
+      <w:headerReference w:type="default" r:id="rId11"/>
+      <w:footerReference w:type="default" r:id="rId12"/>
       <w:pgSz w:w="8640" w:h="12960"/>
       <w:pgMar w:top="1080" w:right="1080" w:bottom="1080" w:left="1080" w:header="720" w:footer="720" w:gutter="0"/>
       <w:cols w:space="720"/>
+      <w:titlePg/>
       <w:docGrid w:linePitch="360"/>
     </w:sectPr>
   </w:body>
@@ -1372,6 +1265,16 @@
 </file>
 
 <file path=word/footer1.xml><?xml version="1.0" encoding="utf-8"?>
+<w:ftr xmlns:m="http://schemas.openxmlformats.org/officeDocument/2006/math" xmlns:mc="http://schemas.openxmlformats.org/markup-compatibility/2006" xmlns:mo="http://schemas.microsoft.com/office/mac/office/2008/main" xmlns:mv="urn:schemas-microsoft-com:mac:vml" xmlns:o="urn:schemas-microsoft-com:office:office" xmlns:r="http://schemas.openxmlformats.org/officeDocument/2006/relationships" xmlns:v="urn:schemas-microsoft-com:vml" xmlns:w10="urn:schemas-microsoft-com:office:word" xmlns:w14="http://schemas.microsoft.com/office/word/2010/wordml" xmlns:w="http://schemas.openxmlformats.org/wordprocessingml/2006/main" xmlns:wne="http://schemas.microsoft.com/office/word/2006/wordml" xmlns:wp14="http://schemas.microsoft.com/office/word/2010/wordprocessingDrawing" xmlns:wp="http://schemas.openxmlformats.org/drawingml/2006/wordprocessingDrawing" xmlns:wpc="http://schemas.microsoft.com/office/word/2010/wordprocessingCanvas" xmlns:wpg="http://schemas.microsoft.com/office/word/2010/wordprocessingGroup" xmlns:wpi="http://schemas.microsoft.com/office/word/2010/wordprocessingInk" xmlns:wps="http://schemas.microsoft.com/office/word/2010/wordprocessingShape" mc:Ignorable="w14 wp14">
+  <w:p>
+    <w:pPr>
+      <w:pStyle w:val="Footer"/>
+    </w:pPr>
+  </w:p>
+</w:ftr>
+</file>
+
+<file path=word/footer2.xml><?xml version="1.0" encoding="utf-8"?>
 <w:ftr xmlns:m="http://schemas.openxmlformats.org/officeDocument/2006/math" xmlns:mc="http://schemas.openxmlformats.org/markup-compatibility/2006" xmlns:mo="http://schemas.microsoft.com/office/mac/office/2008/main" xmlns:mv="urn:schemas-microsoft-com:mac:vml" xmlns:o="urn:schemas-microsoft-com:office:office" xmlns:r="http://schemas.openxmlformats.org/officeDocument/2006/relationships" xmlns:v="urn:schemas-microsoft-com:vml" xmlns:w10="urn:schemas-microsoft-com:office:word" xmlns:w14="http://schemas.microsoft.com/office/word/2010/wordml" xmlns:w="http://schemas.openxmlformats.org/wordprocessingml/2006/main" xmlns:wne="http://schemas.microsoft.com/office/word/2006/wordml" xmlns:wp14="http://schemas.microsoft.com/office/word/2010/wordprocessingDrawing" xmlns:wp="http://schemas.openxmlformats.org/drawingml/2006/wordprocessingDrawing" xmlns:wpc="http://schemas.microsoft.com/office/word/2010/wordprocessingCanvas" xmlns:wpg="http://schemas.microsoft.com/office/word/2010/wordprocessingGroup" xmlns:wpi="http://schemas.microsoft.com/office/word/2010/wordprocessingInk" xmlns:wps="http://schemas.microsoft.com/office/word/2010/wordprocessingShape" mc:Ignorable="w14 wp14">
   <w:p>
     <w:pPr>
@@ -1429,6 +1332,16 @@
 </file>
 
 <file path=word/header1.xml><?xml version="1.0" encoding="utf-8"?>
+<w:hdr xmlns:m="http://schemas.openxmlformats.org/officeDocument/2006/math" xmlns:mc="http://schemas.openxmlformats.org/markup-compatibility/2006" xmlns:mo="http://schemas.microsoft.com/office/mac/office/2008/main" xmlns:mv="urn:schemas-microsoft-com:mac:vml" xmlns:o="urn:schemas-microsoft-com:office:office" xmlns:r="http://schemas.openxmlformats.org/officeDocument/2006/relationships" xmlns:v="urn:schemas-microsoft-com:vml" xmlns:w10="urn:schemas-microsoft-com:office:word" xmlns:w14="http://schemas.microsoft.com/office/word/2010/wordml" xmlns:w="http://schemas.openxmlformats.org/wordprocessingml/2006/main" xmlns:wne="http://schemas.microsoft.com/office/word/2006/wordml" xmlns:wp14="http://schemas.microsoft.com/office/word/2010/wordprocessingDrawing" xmlns:wp="http://schemas.openxmlformats.org/drawingml/2006/wordprocessingDrawing" xmlns:wpc="http://schemas.microsoft.com/office/word/2010/wordprocessingCanvas" xmlns:wpg="http://schemas.microsoft.com/office/word/2010/wordprocessingGroup" xmlns:wpi="http://schemas.microsoft.com/office/word/2010/wordprocessingInk" xmlns:wps="http://schemas.microsoft.com/office/word/2010/wordprocessingShape" mc:Ignorable="w14 wp14">
+  <w:p>
+    <w:pPr>
+      <w:pStyle w:val="Header"/>
+    </w:pPr>
+  </w:p>
+</w:hdr>
+</file>
+
+<file path=word/header2.xml><?xml version="1.0" encoding="utf-8"?>
 <w:hdr xmlns:m="http://schemas.openxmlformats.org/officeDocument/2006/math" xmlns:mc="http://schemas.openxmlformats.org/markup-compatibility/2006" xmlns:mo="http://schemas.microsoft.com/office/mac/office/2008/main" xmlns:mv="urn:schemas-microsoft-com:mac:vml" xmlns:o="urn:schemas-microsoft-com:office:office" xmlns:r="http://schemas.openxmlformats.org/officeDocument/2006/relationships" xmlns:v="urn:schemas-microsoft-com:vml" xmlns:w10="urn:schemas-microsoft-com:office:word" xmlns:w14="http://schemas.microsoft.com/office/word/2010/wordml" xmlns:w="http://schemas.openxmlformats.org/wordprocessingml/2006/main" xmlns:wne="http://schemas.microsoft.com/office/word/2006/wordml" xmlns:wp14="http://schemas.microsoft.com/office/word/2010/wordprocessingDrawing" xmlns:wp="http://schemas.openxmlformats.org/drawingml/2006/wordprocessingDrawing" xmlns:wpc="http://schemas.microsoft.com/office/word/2010/wordprocessingCanvas" xmlns:wpg="http://schemas.microsoft.com/office/word/2010/wordprocessingGroup" xmlns:wpi="http://schemas.microsoft.com/office/word/2010/wordprocessingInk" xmlns:wps="http://schemas.microsoft.com/office/word/2010/wordprocessingShape" mc:Ignorable="w14 wp14">
   <w:p>
     <w:pPr>

</xml_diff>

<commit_message>
Add real Word list support for Markdown bullet and numbered lists
Introduces parsing and conversion of Markdown unordered and ordered lists into Word's native bullet and numbered list styles, including support for nested lists. Adds helper methods to DocxBuilder for list paragraphs, updates the Markdown parser with a parse_inline method, and provides new tests to verify correct list rendering in generated DOCX files.
</commit_message>
<xml_diff>
--- a/examples/output.docx
+++ b/examples/output.docx
@@ -229,6 +229,7 @@
         <w:t>To use this tool, you need three files:</w:t>
       </w:r>
     </w:p>
+    <w:p/>
     <w:p>
       <w:pPr>
         <w:spacing w:after="120"/>
@@ -821,6 +822,7 @@
         <w:t>You can link to any heading using standard Markdown syntax:</w:t>
       </w:r>
     </w:p>
+    <w:p/>
     <w:p>
       <w:pPr>
         <w:spacing w:after="120"/>
@@ -1078,7 +1080,27 @@
           <w:sz w:val="22"/>
           <w:u w:val="none"/>
         </w:rPr>
-        <w:t>1. **Custom styling** with multiple text styles</w:t>
+        <w:t xml:space="preserve">1. </w:t>
+      </w:r>
+      <w:r>
+        <w:rPr>
+          <w:rFonts w:ascii="Arial" w:hAnsi="Arial"/>
+          <w:b/>
+          <w:i w:val="0"/>
+          <w:sz w:val="22"/>
+          <w:u w:val="none"/>
+        </w:rPr>
+        <w:t>Custom styling</w:t>
+      </w:r>
+      <w:r>
+        <w:rPr>
+          <w:rFonts w:ascii="Arial" w:hAnsi="Arial"/>
+          <w:b w:val="0"/>
+          <w:i w:val="0"/>
+          <w:sz w:val="22"/>
+          <w:u w:val="none"/>
+        </w:rPr>
+        <w:t xml:space="preserve"> with multiple text styles</w:t>
       </w:r>
     </w:p>
     <w:p>
@@ -1094,7 +1116,27 @@
           <w:sz w:val="22"/>
           <w:u w:val="none"/>
         </w:rPr>
-        <w:t>2. **Table of contents** generation with the `&lt;&lt;&lt;toc&gt;&gt;&gt;` marker</w:t>
+        <w:t xml:space="preserve">2. </w:t>
+      </w:r>
+      <w:r>
+        <w:rPr>
+          <w:rFonts w:ascii="Arial" w:hAnsi="Arial"/>
+          <w:b/>
+          <w:i w:val="0"/>
+          <w:sz w:val="22"/>
+          <w:u w:val="none"/>
+        </w:rPr>
+        <w:t>Table of contents</w:t>
+      </w:r>
+      <w:r>
+        <w:rPr>
+          <w:rFonts w:ascii="Arial" w:hAnsi="Arial"/>
+          <w:b w:val="0"/>
+          <w:i w:val="0"/>
+          <w:sz w:val="22"/>
+          <w:u w:val="none"/>
+        </w:rPr>
+        <w:t xml:space="preserve"> generation with the `&lt;&lt;&lt;toc&gt;&gt;&gt;` marker</w:t>
       </w:r>
     </w:p>
     <w:p>
@@ -1110,7 +1152,27 @@
           <w:sz w:val="22"/>
           <w:u w:val="none"/>
         </w:rPr>
-        <w:t>3. **Page breaks** using the `&lt;&lt;&lt;pagebreak&gt;&gt;&gt;` marker</w:t>
+        <w:t xml:space="preserve">3. </w:t>
+      </w:r>
+      <w:r>
+        <w:rPr>
+          <w:rFonts w:ascii="Arial" w:hAnsi="Arial"/>
+          <w:b/>
+          <w:i w:val="0"/>
+          <w:sz w:val="22"/>
+          <w:u w:val="none"/>
+        </w:rPr>
+        <w:t>Page breaks</w:t>
+      </w:r>
+      <w:r>
+        <w:rPr>
+          <w:rFonts w:ascii="Arial" w:hAnsi="Arial"/>
+          <w:b w:val="0"/>
+          <w:i w:val="0"/>
+          <w:sz w:val="22"/>
+          <w:u w:val="none"/>
+        </w:rPr>
+        <w:t xml:space="preserve"> using the `&lt;&lt;&lt;pagebreak&gt;&gt;&gt;` marker</w:t>
       </w:r>
     </w:p>
     <w:p>
@@ -1126,7 +1188,27 @@
           <w:sz w:val="22"/>
           <w:u w:val="none"/>
         </w:rPr>
-        <w:t>4. **Cross-links** for internal navigation</w:t>
+        <w:t xml:space="preserve">4. </w:t>
+      </w:r>
+      <w:r>
+        <w:rPr>
+          <w:rFonts w:ascii="Arial" w:hAnsi="Arial"/>
+          <w:b/>
+          <w:i w:val="0"/>
+          <w:sz w:val="22"/>
+          <w:u w:val="none"/>
+        </w:rPr>
+        <w:t>Cross-links</w:t>
+      </w:r>
+      <w:r>
+        <w:rPr>
+          <w:rFonts w:ascii="Arial" w:hAnsi="Arial"/>
+          <w:b w:val="0"/>
+          <w:i w:val="0"/>
+          <w:sz w:val="22"/>
+          <w:u w:val="none"/>
+        </w:rPr>
+        <w:t xml:space="preserve"> for internal navigation</w:t>
       </w:r>
     </w:p>
     <w:p>
@@ -1142,7 +1224,27 @@
           <w:sz w:val="22"/>
           <w:u w:val="none"/>
         </w:rPr>
-        <w:t>5. **Index entries** for creating document indexes</w:t>
+        <w:t xml:space="preserve">5. </w:t>
+      </w:r>
+      <w:r>
+        <w:rPr>
+          <w:rFonts w:ascii="Arial" w:hAnsi="Arial"/>
+          <w:b/>
+          <w:i w:val="0"/>
+          <w:sz w:val="22"/>
+          <w:u w:val="none"/>
+        </w:rPr>
+        <w:t>Index entries</w:t>
+      </w:r>
+      <w:r>
+        <w:rPr>
+          <w:rFonts w:ascii="Arial" w:hAnsi="Arial"/>
+          <w:b w:val="0"/>
+          <w:i w:val="0"/>
+          <w:sz w:val="22"/>
+          <w:u w:val="none"/>
+        </w:rPr>
+        <w:t xml:space="preserve"> for creating document indexes</w:t>
       </w:r>
     </w:p>
     <w:p>
@@ -1158,7 +1260,27 @@
           <w:sz w:val="22"/>
           <w:u w:val="none"/>
         </w:rPr>
-        <w:t>6. **Multiple heading levels** with automatic styling</w:t>
+        <w:t xml:space="preserve">6. </w:t>
+      </w:r>
+      <w:r>
+        <w:rPr>
+          <w:rFonts w:ascii="Arial" w:hAnsi="Arial"/>
+          <w:b/>
+          <w:i w:val="0"/>
+          <w:sz w:val="22"/>
+          <w:u w:val="none"/>
+        </w:rPr>
+        <w:t>Multiple heading levels</w:t>
+      </w:r>
+      <w:r>
+        <w:rPr>
+          <w:rFonts w:ascii="Arial" w:hAnsi="Arial"/>
+          <w:b w:val="0"/>
+          <w:i w:val="0"/>
+          <w:sz w:val="22"/>
+          <w:u w:val="none"/>
+        </w:rPr>
+        <w:t xml:space="preserve"> with automatic styling</w:t>
       </w:r>
     </w:p>
     <w:p/>

</xml_diff>